<commit_message>
DO labs prepared for print
</commit_message>
<xml_diff>
--- a/lp/c2_2/do/l2_2.docx
+++ b/lp/c2_2/do/l2_2.docx
@@ -661,7 +661,15 @@
           <w:rFonts w:ascii="Times New Roman" w:hAnsi="Times New Roman"/>
           <w:szCs w:val="28"/>
         </w:rPr>
-        <w:t>Існує безліч різновидів цієї задачі (двовимірна упаковка, лінійна упаковка, упаковка по вазі, упаковка по вартості і т.</w:t>
+        <w:t xml:space="preserve">Існує безліч різновидів цієї задачі (двовимірна упаковка, лінійна упаковка, упаковка по вазі, упаковка по вартості і </w:t>
+      </w:r>
+      <w:proofErr w:type="spellStart"/>
+      <w:r>
+        <w:rPr>
+          <w:rFonts w:ascii="Times New Roman" w:hAnsi="Times New Roman"/>
+          <w:szCs w:val="28"/>
+        </w:rPr>
+        <w:t>т.</w:t>
       </w:r>
       <w:r>
         <w:rPr>
@@ -670,6 +678,7 @@
         </w:rPr>
         <w:t>і</w:t>
       </w:r>
+      <w:proofErr w:type="spellEnd"/>
       <w:r>
         <w:rPr>
           <w:rFonts w:ascii="Times New Roman" w:hAnsi="Times New Roman"/>
@@ -752,8 +761,17 @@
           <w:rFonts w:ascii="Times New Roman" w:hAnsi="Times New Roman"/>
           <w:szCs w:val="28"/>
         </w:rPr>
-        <w:t xml:space="preserve"> і т.і</w:t>
-      </w:r>
+        <w:t xml:space="preserve"> і </w:t>
+      </w:r>
+      <w:proofErr w:type="spellStart"/>
+      <w:r>
+        <w:rPr>
+          <w:rFonts w:ascii="Times New Roman" w:hAnsi="Times New Roman"/>
+          <w:szCs w:val="28"/>
+        </w:rPr>
+        <w:t>т.і</w:t>
+      </w:r>
+      <w:proofErr w:type="spellEnd"/>
       <w:r>
         <w:rPr>
           <w:rFonts w:ascii="Times New Roman" w:hAnsi="Times New Roman"/>
@@ -783,7 +801,23 @@
           <w:rFonts w:ascii="Times New Roman" w:hAnsi="Times New Roman"/>
           <w:szCs w:val="28"/>
         </w:rPr>
-        <w:t xml:space="preserve"> задача є NP-важкою, часто використовують алгоритми з евристичним та метаевристичним методом вирішення для отримання оптимальних результатів. Також активно використовуються методи штучного інтелекту, як, наприклад, нейронні мережі.</w:t>
+        <w:t xml:space="preserve"> задача є NP-важкою, часто використовують алгоритми з евристичним та </w:t>
+      </w:r>
+      <w:proofErr w:type="spellStart"/>
+      <w:r>
+        <w:rPr>
+          <w:rFonts w:ascii="Times New Roman" w:hAnsi="Times New Roman"/>
+          <w:szCs w:val="28"/>
+        </w:rPr>
+        <w:t>метаевристичним</w:t>
+      </w:r>
+      <w:proofErr w:type="spellEnd"/>
+      <w:r>
+        <w:rPr>
+          <w:rFonts w:ascii="Times New Roman" w:hAnsi="Times New Roman"/>
+          <w:szCs w:val="28"/>
+        </w:rPr>
+        <w:t xml:space="preserve"> методом вирішення для отримання оптимальних результатів. Також активно використовуються методи штучного інтелекту, як, наприклад, нейронні мережі.</w:t>
       </w:r>
     </w:p>
     <w:p>
@@ -3881,1955 +3915,8 @@
       <w:pPr>
         <w:pStyle w:val="Heading2"/>
       </w:pPr>
-      <w:r>
-        <w:t>Рішення</w:t>
-      </w:r>
-    </w:p>
-    <w:p>
-      <w:pPr>
-        <w:spacing w:before="0" w:after="0" w:line="240" w:lineRule="auto"/>
-        <w:ind w:firstLine="0"/>
-        <w:rPr>
-          <w:rFonts w:ascii="Courier New" w:eastAsia="Times New Roman" w:hAnsi="Courier New" w:cs="Courier New"/>
-          <w:kern w:val="0"/>
-          <w:sz w:val="20"/>
-          <w:szCs w:val="20"/>
-          <w:lang w:val="en-US"/>
-          <w14:ligatures w14:val="none"/>
-        </w:rPr>
-      </w:pPr>
-      <w:r>
-        <w:rPr>
-          <w:rFonts w:ascii="Courier New" w:eastAsia="Times New Roman" w:hAnsi="Courier New" w:cs="Courier New"/>
-          <w:kern w:val="0"/>
-          <w:sz w:val="20"/>
-          <w:szCs w:val="20"/>
-          <w14:ligatures w14:val="none"/>
-        </w:rPr>
-        <w:t xml:space="preserve">Лістінг </w:t>
-      </w:r>
-      <w:r>
-        <w:rPr>
-          <w:rFonts w:ascii="Courier New" w:eastAsia="Times New Roman" w:hAnsi="Courier New" w:cs="Courier New"/>
-          <w:kern w:val="0"/>
-          <w:sz w:val="20"/>
-          <w:szCs w:val="20"/>
-          <w:lang w:val="en-US"/>
-          <w14:ligatures w14:val="none"/>
-        </w:rPr>
-        <w:t>l2_2.py</w:t>
-      </w:r>
-    </w:p>
-    <w:p>
-      <w:pPr>
-        <w:spacing w:before="0" w:after="0" w:line="240" w:lineRule="auto"/>
-        <w:ind w:firstLine="0"/>
-        <w:rPr>
-          <w:rFonts w:ascii="Courier New" w:eastAsia="Times New Roman" w:hAnsi="Courier New" w:cs="Courier New"/>
-          <w:kern w:val="0"/>
-          <w:sz w:val="20"/>
-          <w:szCs w:val="20"/>
-          <w:lang w:val="en-US"/>
-          <w14:ligatures w14:val="none"/>
-        </w:rPr>
-      </w:pPr>
-    </w:p>
-    <w:p>
-      <w:pPr>
-        <w:pStyle w:val="Code"/>
-      </w:pPr>
-      <w:r>
-        <w:t>from collections import deque</w:t>
-      </w:r>
-    </w:p>
-    <w:p>
-      <w:pPr>
-        <w:pStyle w:val="Code"/>
-      </w:pPr>
-      <w:r>
-        <w:t>import math</w:t>
-      </w:r>
-    </w:p>
-    <w:p>
-      <w:pPr>
-        <w:pStyle w:val="Code"/>
-      </w:pPr>
-      <w:r>
-        <w:t>from utils import *</w:t>
-      </w:r>
-    </w:p>
-    <w:p>
-      <w:pPr>
-        <w:pStyle w:val="Code"/>
-      </w:pPr>
-    </w:p>
-    <w:p>
-      <w:pPr>
-        <w:pStyle w:val="Code"/>
-      </w:pPr>
-      <w:r>
-        <w:t>class Container(object):</w:t>
-      </w:r>
-    </w:p>
-    <w:p>
-      <w:pPr>
-        <w:pStyle w:val="Code"/>
-      </w:pPr>
-    </w:p>
-    <w:p>
-      <w:pPr>
-        <w:pStyle w:val="Code"/>
-      </w:pPr>
-      <w:r>
-        <w:tab/>
-        <w:t>def __init__(self, c):</w:t>
-      </w:r>
-    </w:p>
-    <w:p>
-      <w:pPr>
-        <w:pStyle w:val="Code"/>
-      </w:pPr>
-      <w:r>
-        <w:tab/>
-      </w:r>
-      <w:r>
-        <w:tab/>
-        <w:t>self._weights = []</w:t>
-      </w:r>
-    </w:p>
-    <w:p>
-      <w:pPr>
-        <w:pStyle w:val="Code"/>
-      </w:pPr>
-      <w:r>
-        <w:tab/>
-      </w:r>
-      <w:r>
-        <w:tab/>
-        <w:t>self._indexes = []</w:t>
-      </w:r>
-    </w:p>
-    <w:p>
-      <w:pPr>
-        <w:pStyle w:val="Code"/>
-      </w:pPr>
-      <w:r>
-        <w:tab/>
-      </w:r>
-      <w:r>
-        <w:tab/>
-        <w:t>self._c = c</w:t>
-      </w:r>
-    </w:p>
-    <w:p>
-      <w:pPr>
-        <w:pStyle w:val="Code"/>
-      </w:pPr>
-    </w:p>
-    <w:p>
-      <w:pPr>
-        <w:pStyle w:val="Code"/>
-      </w:pPr>
-      <w:r>
-        <w:tab/>
-        <w:t>def add(self, index, weight):</w:t>
-      </w:r>
-    </w:p>
-    <w:p>
-      <w:pPr>
-        <w:pStyle w:val="Code"/>
-      </w:pPr>
-      <w:r>
-        <w:tab/>
-      </w:r>
-      <w:r>
-        <w:tab/>
-        <w:t>if (not self.can_fit(weight)):</w:t>
-      </w:r>
-    </w:p>
-    <w:p>
-      <w:pPr>
-        <w:pStyle w:val="Code"/>
-      </w:pPr>
-      <w:r>
-        <w:tab/>
-      </w:r>
-      <w:r>
-        <w:tab/>
-      </w:r>
-      <w:r>
-        <w:tab/>
-        <w:t>raise "There is no anough space in container"</w:t>
-      </w:r>
-    </w:p>
-    <w:p>
-      <w:pPr>
-        <w:pStyle w:val="Code"/>
-      </w:pPr>
-      <w:r>
-        <w:tab/>
-      </w:r>
-      <w:r>
-        <w:tab/>
-        <w:t>self._weights.append(weight)</w:t>
-      </w:r>
-    </w:p>
-    <w:p>
-      <w:pPr>
-        <w:pStyle w:val="Code"/>
-      </w:pPr>
-      <w:r>
-        <w:tab/>
-      </w:r>
-      <w:r>
-        <w:tab/>
-        <w:t>self._indexes.append(index)</w:t>
-      </w:r>
-    </w:p>
-    <w:p>
-      <w:pPr>
-        <w:pStyle w:val="Code"/>
-      </w:pPr>
-    </w:p>
-    <w:p>
-      <w:pPr>
-        <w:pStyle w:val="Code"/>
-      </w:pPr>
-      <w:r>
-        <w:tab/>
-        <w:t>def add_if_can_fit(self, index, weight):</w:t>
-      </w:r>
-    </w:p>
-    <w:p>
-      <w:pPr>
-        <w:pStyle w:val="Code"/>
-      </w:pPr>
-      <w:r>
-        <w:tab/>
-      </w:r>
-      <w:r>
-        <w:tab/>
-        <w:t>if (self.can_fit(weight)):</w:t>
-      </w:r>
-    </w:p>
-    <w:p>
-      <w:pPr>
-        <w:pStyle w:val="Code"/>
-      </w:pPr>
-      <w:r>
-        <w:tab/>
-      </w:r>
-      <w:r>
-        <w:tab/>
-      </w:r>
-      <w:r>
-        <w:tab/>
-        <w:t>self.add(index, weight)</w:t>
-      </w:r>
-    </w:p>
-    <w:p>
-      <w:pPr>
-        <w:pStyle w:val="Code"/>
-      </w:pPr>
-      <w:r>
-        <w:tab/>
-      </w:r>
-      <w:r>
-        <w:tab/>
-      </w:r>
-      <w:r>
-        <w:tab/>
-        <w:t>return True</w:t>
-      </w:r>
-    </w:p>
-    <w:p>
-      <w:pPr>
-        <w:pStyle w:val="Code"/>
-      </w:pPr>
-      <w:r>
-        <w:tab/>
-      </w:r>
-      <w:r>
-        <w:tab/>
-        <w:t>return False</w:t>
-      </w:r>
-    </w:p>
-    <w:p>
-      <w:pPr>
-        <w:pStyle w:val="Code"/>
-      </w:pPr>
-    </w:p>
-    <w:p>
-      <w:pPr>
-        <w:pStyle w:val="Code"/>
-      </w:pPr>
-      <w:r>
-        <w:tab/>
-        <w:t>def filled(self):</w:t>
-      </w:r>
-    </w:p>
-    <w:p>
-      <w:pPr>
-        <w:pStyle w:val="Code"/>
-      </w:pPr>
-      <w:r>
-        <w:tab/>
-      </w:r>
-      <w:r>
-        <w:tab/>
-        <w:t>return sum(self._weights)</w:t>
-      </w:r>
-    </w:p>
-    <w:p>
-      <w:pPr>
-        <w:pStyle w:val="Code"/>
-      </w:pPr>
-    </w:p>
-    <w:p>
-      <w:pPr>
-        <w:pStyle w:val="Code"/>
-      </w:pPr>
-      <w:r>
-        <w:tab/>
-        <w:t>def can_fit(self, weight):</w:t>
-      </w:r>
-    </w:p>
-    <w:p>
-      <w:pPr>
-        <w:pStyle w:val="Code"/>
-      </w:pPr>
-      <w:r>
-        <w:tab/>
-      </w:r>
-      <w:r>
-        <w:tab/>
-        <w:t>return self.filled() + weight &lt;= self._c</w:t>
-      </w:r>
-    </w:p>
-    <w:p>
-      <w:pPr>
-        <w:pStyle w:val="Code"/>
-      </w:pPr>
-    </w:p>
-    <w:p>
-      <w:pPr>
-        <w:pStyle w:val="Code"/>
-      </w:pPr>
-      <w:r>
-        <w:tab/>
-        <w:t>def weights(self):</w:t>
-      </w:r>
-    </w:p>
-    <w:p>
-      <w:pPr>
-        <w:pStyle w:val="Code"/>
-      </w:pPr>
-      <w:r>
-        <w:tab/>
-      </w:r>
-      <w:r>
-        <w:tab/>
-        <w:t>return self._weights</w:t>
-      </w:r>
-    </w:p>
-    <w:p>
-      <w:pPr>
-        <w:pStyle w:val="Code"/>
-      </w:pPr>
-    </w:p>
-    <w:p>
-      <w:pPr>
-        <w:pStyle w:val="Code"/>
-      </w:pPr>
-      <w:r>
-        <w:tab/>
-        <w:t>def indexes(self):</w:t>
-      </w:r>
-    </w:p>
-    <w:p>
-      <w:pPr>
-        <w:pStyle w:val="Code"/>
-      </w:pPr>
-      <w:r>
-        <w:tab/>
-      </w:r>
-      <w:r>
-        <w:tab/>
-        <w:t>return self._indexes</w:t>
-      </w:r>
-    </w:p>
-    <w:p>
-      <w:pPr>
-        <w:pStyle w:val="Code"/>
-      </w:pPr>
-    </w:p>
-    <w:p>
-      <w:pPr>
-        <w:pStyle w:val="Code"/>
-      </w:pPr>
-      <w:r>
-        <w:tab/>
-        <w:t>def __repr__(self):</w:t>
-      </w:r>
-    </w:p>
-    <w:p>
-      <w:pPr>
-        <w:pStyle w:val="Code"/>
-      </w:pPr>
-      <w:r>
-        <w:tab/>
-      </w:r>
-      <w:r>
-        <w:tab/>
-        <w:t xml:space="preserve">return str(self._weights) </w:t>
-      </w:r>
-    </w:p>
-    <w:p>
-      <w:pPr>
-        <w:pStyle w:val="Code"/>
-      </w:pPr>
-    </w:p>
-    <w:p>
-      <w:pPr>
-        <w:pStyle w:val="Code"/>
-      </w:pPr>
-      <w:r>
-        <w:tab/>
-        <w:t>def compare_by_filled(a, b):</w:t>
-      </w:r>
-    </w:p>
-    <w:p>
-      <w:pPr>
-        <w:pStyle w:val="Code"/>
-      </w:pPr>
-      <w:r>
-        <w:tab/>
-      </w:r>
-      <w:r>
-        <w:tab/>
-        <w:t>return cmp(a.filled(), b.filled())</w:t>
-      </w:r>
-    </w:p>
-    <w:p>
-      <w:pPr>
-        <w:pStyle w:val="Code"/>
-      </w:pPr>
-    </w:p>
-    <w:p>
-      <w:pPr>
-        <w:pStyle w:val="Code"/>
-      </w:pPr>
-      <w:r>
-        <w:tab/>
-      </w:r>
-      <w:r>
-        <w:tab/>
-      </w:r>
-      <w:r>
-        <w:tab/>
-      </w:r>
-      <w:r>
-        <w:tab/>
-      </w:r>
-      <w:r>
-        <w:tab/>
-      </w:r>
-    </w:p>
-    <w:p>
-      <w:pPr>
-        <w:pStyle w:val="Code"/>
-      </w:pPr>
-      <w:r>
-        <w:t>class Containers(list):</w:t>
-      </w:r>
-    </w:p>
-    <w:p>
-      <w:pPr>
-        <w:pStyle w:val="Code"/>
-      </w:pPr>
-    </w:p>
-    <w:p>
-      <w:pPr>
-        <w:pStyle w:val="Code"/>
-      </w:pPr>
-      <w:r>
-        <w:tab/>
-        <w:t>def __init__(self, c, weights):</w:t>
-      </w:r>
-    </w:p>
-    <w:p>
-      <w:pPr>
-        <w:pStyle w:val="Code"/>
-      </w:pPr>
-      <w:r>
-        <w:tab/>
-      </w:r>
-      <w:r>
-        <w:tab/>
-        <w:t>self._c = c</w:t>
-      </w:r>
-    </w:p>
-    <w:p>
-      <w:pPr>
-        <w:pStyle w:val="Code"/>
-      </w:pPr>
-      <w:r>
-        <w:tab/>
-      </w:r>
-      <w:r>
-        <w:tab/>
-        <w:t>self._weights = weights</w:t>
-      </w:r>
-      <w:r>
-        <w:tab/>
-      </w:r>
-      <w:r>
-        <w:tab/>
-      </w:r>
-    </w:p>
-    <w:p>
-      <w:pPr>
-        <w:pStyle w:val="Code"/>
-      </w:pPr>
-      <w:r>
-        <w:tab/>
-      </w:r>
-      <w:r>
-        <w:tab/>
-        <w:t>self.append_empty()</w:t>
-      </w:r>
-    </w:p>
-    <w:p>
-      <w:pPr>
-        <w:pStyle w:val="Code"/>
-      </w:pPr>
-    </w:p>
-    <w:p>
-      <w:pPr>
-        <w:pStyle w:val="Code"/>
-      </w:pPr>
-      <w:r>
-        <w:tab/>
-        <w:t>def append_empty(self):</w:t>
-      </w:r>
-    </w:p>
-    <w:p>
-      <w:pPr>
-        <w:pStyle w:val="Code"/>
-      </w:pPr>
-      <w:r>
-        <w:tab/>
-      </w:r>
-      <w:r>
-        <w:tab/>
-        <w:t>self.append(Container(self._c))</w:t>
-      </w:r>
-    </w:p>
-    <w:p>
-      <w:pPr>
-        <w:pStyle w:val="Code"/>
-      </w:pPr>
-      <w:r>
-        <w:tab/>
-      </w:r>
-      <w:r>
-        <w:tab/>
-        <w:t>self.last = self[-1]</w:t>
-      </w:r>
-    </w:p>
-    <w:p>
-      <w:pPr>
-        <w:pStyle w:val="Code"/>
-      </w:pPr>
-    </w:p>
-    <w:p>
-      <w:pPr>
-        <w:pStyle w:val="Code"/>
-      </w:pPr>
-      <w:r>
-        <w:tab/>
-        <w:t>def _repr_html_(self):</w:t>
-      </w:r>
-    </w:p>
-    <w:p>
-      <w:pPr>
-        <w:pStyle w:val="Code"/>
-      </w:pPr>
-    </w:p>
-    <w:p>
-      <w:pPr>
-        <w:pStyle w:val="Code"/>
-      </w:pPr>
-      <w:r>
-        <w:tab/>
-      </w:r>
-      <w:r>
-        <w:tab/>
-        <w:t>table = IPyTable(["Weights"] + self._weights)</w:t>
-      </w:r>
-    </w:p>
-    <w:p>
-      <w:pPr>
-        <w:pStyle w:val="Code"/>
-      </w:pPr>
-    </w:p>
-    <w:p>
-      <w:pPr>
-        <w:pStyle w:val="Code"/>
-      </w:pPr>
-      <w:r>
-        <w:tab/>
-      </w:r>
-      <w:r>
-        <w:tab/>
-        <w:t>for container_index, container in enumerate(self):</w:t>
-      </w:r>
-      <w:r>
-        <w:tab/>
-      </w:r>
-      <w:r>
-        <w:tab/>
-      </w:r>
-      <w:r>
-        <w:tab/>
-      </w:r>
-    </w:p>
-    <w:p>
-      <w:pPr>
-        <w:pStyle w:val="Code"/>
-      </w:pPr>
-    </w:p>
-    <w:p>
-      <w:pPr>
-        <w:pStyle w:val="Code"/>
-      </w:pPr>
-      <w:r>
-        <w:tab/>
-      </w:r>
-      <w:r>
-        <w:tab/>
-      </w:r>
-      <w:r>
-        <w:tab/>
-        <w:t>container_indexes = container.indexes()</w:t>
-      </w:r>
-    </w:p>
-    <w:p>
-      <w:pPr>
-        <w:pStyle w:val="Code"/>
-      </w:pPr>
-    </w:p>
-    <w:p>
-      <w:pPr>
-        <w:pStyle w:val="Code"/>
-      </w:pPr>
-      <w:r>
-        <w:tab/>
-      </w:r>
-      <w:r>
-        <w:tab/>
-      </w:r>
-      <w:r>
-        <w:tab/>
-        <w:t xml:space="preserve">table.append(["C #" + str(container_index)] </w:t>
-      </w:r>
-    </w:p>
-    <w:p>
-      <w:pPr>
-        <w:pStyle w:val="Code"/>
-      </w:pPr>
-      <w:r>
-        <w:tab/>
-      </w:r>
-      <w:r>
-        <w:tab/>
-      </w:r>
-      <w:r>
-        <w:tab/>
-      </w:r>
-      <w:r>
-        <w:tab/>
-        <w:t xml:space="preserve">+ [(weight if weight_index in container_indexes else "&amp;nbsp;") </w:t>
-      </w:r>
-    </w:p>
-    <w:p>
-      <w:pPr>
-        <w:pStyle w:val="Code"/>
-      </w:pPr>
-      <w:r>
-        <w:tab/>
-      </w:r>
-      <w:r>
-        <w:tab/>
-      </w:r>
-      <w:r>
-        <w:tab/>
-      </w:r>
-      <w:r>
-        <w:tab/>
-      </w:r>
-      <w:r>
-        <w:tab/>
-        <w:t>for weight_index, weight in enumerate(self._weights)])</w:t>
-      </w:r>
-    </w:p>
-    <w:p>
-      <w:pPr>
-        <w:pStyle w:val="Code"/>
-      </w:pPr>
-    </w:p>
-    <w:p>
-      <w:pPr>
-        <w:pStyle w:val="Code"/>
-      </w:pPr>
-      <w:r>
-        <w:tab/>
-      </w:r>
-      <w:r>
-        <w:tab/>
-        <w:t>return table.to_html()</w:t>
-      </w:r>
-    </w:p>
-    <w:p>
-      <w:pPr>
-        <w:pStyle w:val="Code"/>
-      </w:pPr>
-    </w:p>
-    <w:p>
-      <w:pPr>
-        <w:pStyle w:val="Code"/>
-      </w:pPr>
-    </w:p>
-    <w:p>
-      <w:pPr>
-        <w:pStyle w:val="Code"/>
-      </w:pPr>
-      <w:r>
-        <w:t>def _sort_complexity(items):</w:t>
-      </w:r>
-    </w:p>
-    <w:p>
-      <w:pPr>
-        <w:pStyle w:val="Code"/>
-      </w:pPr>
-      <w:r>
-        <w:tab/>
-        <w:t>n = len(items)</w:t>
-      </w:r>
-    </w:p>
-    <w:p>
-      <w:pPr>
-        <w:pStyle w:val="Code"/>
-      </w:pPr>
-      <w:r>
-        <w:tab/>
-        <w:t>return n + math.log(n)</w:t>
-      </w:r>
-    </w:p>
-    <w:p>
-      <w:pPr>
-        <w:pStyle w:val="Code"/>
-      </w:pPr>
-    </w:p>
-    <w:p>
-      <w:pPr>
-        <w:pStyle w:val="Code"/>
-      </w:pPr>
-      <w:r>
-        <w:t>def _sorted_transformer(c, weights, alg):</w:t>
-      </w:r>
-    </w:p>
-    <w:p>
-      <w:pPr>
-        <w:pStyle w:val="Code"/>
-      </w:pPr>
-      <w:r>
-        <w:tab/>
-        <w:t>(containers, o) = alg(c, sorted(weights, reverse=True))</w:t>
-      </w:r>
-      <w:r>
-        <w:tab/>
-      </w:r>
-    </w:p>
-    <w:p>
-      <w:pPr>
-        <w:pStyle w:val="Code"/>
-      </w:pPr>
-      <w:r>
-        <w:tab/>
-        <w:t>return (containers, o + _sort_complexity(weights))</w:t>
-      </w:r>
-    </w:p>
-    <w:p>
-      <w:pPr>
-        <w:pStyle w:val="Code"/>
-      </w:pPr>
-    </w:p>
-    <w:p>
-      <w:pPr>
-        <w:pStyle w:val="Code"/>
-      </w:pPr>
-      <w:r>
-        <w:t>def nfa(c, weights):</w:t>
-      </w:r>
-    </w:p>
-    <w:p>
-      <w:pPr>
-        <w:pStyle w:val="Code"/>
-      </w:pPr>
-      <w:r>
-        <w:tab/>
-        <w:t>""" Next Fit Algorithm """</w:t>
-      </w:r>
-      <w:r>
-        <w:tab/>
-      </w:r>
-    </w:p>
-    <w:p>
-      <w:pPr>
-        <w:pStyle w:val="Code"/>
-      </w:pPr>
-      <w:r>
-        <w:tab/>
-        <w:t>containers = Containers(c, weights)</w:t>
-      </w:r>
-    </w:p>
-    <w:p>
-      <w:pPr>
-        <w:pStyle w:val="Code"/>
-      </w:pPr>
-    </w:p>
-    <w:p>
-      <w:pPr>
-        <w:pStyle w:val="Code"/>
-      </w:pPr>
-      <w:r>
-        <w:tab/>
-        <w:t>for i, weight in enumerate(weights):</w:t>
-      </w:r>
-    </w:p>
-    <w:p>
-      <w:pPr>
-        <w:pStyle w:val="Code"/>
-      </w:pPr>
-      <w:r>
-        <w:tab/>
-      </w:r>
-      <w:r>
-        <w:tab/>
-        <w:t>if (not containers.last.add_if_can_fit(i, weight)):</w:t>
-      </w:r>
-    </w:p>
-    <w:p>
-      <w:pPr>
-        <w:pStyle w:val="Code"/>
-      </w:pPr>
-      <w:r>
-        <w:tab/>
-      </w:r>
-      <w:r>
-        <w:tab/>
-      </w:r>
-      <w:r>
-        <w:tab/>
-        <w:t>containers.append_empty()</w:t>
-      </w:r>
-    </w:p>
-    <w:p>
-      <w:pPr>
-        <w:pStyle w:val="Code"/>
-      </w:pPr>
-      <w:r>
-        <w:tab/>
-      </w:r>
-      <w:r>
-        <w:tab/>
-      </w:r>
-      <w:r>
-        <w:tab/>
-        <w:t>containers.last.add(i, weight)</w:t>
-      </w:r>
-    </w:p>
-    <w:p>
-      <w:pPr>
-        <w:pStyle w:val="Code"/>
-      </w:pPr>
-    </w:p>
-    <w:p>
-      <w:pPr>
-        <w:pStyle w:val="Code"/>
-      </w:pPr>
-      <w:r>
-        <w:tab/>
-        <w:t>return (containers, len(weights))</w:t>
-      </w:r>
-    </w:p>
-    <w:p>
-      <w:pPr>
-        <w:pStyle w:val="Code"/>
-      </w:pPr>
-    </w:p>
-    <w:p>
-      <w:pPr>
-        <w:pStyle w:val="Code"/>
-      </w:pPr>
-      <w:r>
-        <w:t>def nfa_sorted(c, weights):</w:t>
-      </w:r>
-    </w:p>
-    <w:p>
-      <w:pPr>
-        <w:pStyle w:val="Code"/>
-      </w:pPr>
-      <w:r>
-        <w:lastRenderedPageBreak/>
-        <w:tab/>
-        <w:t>return _sorted_transformer(c, weights, nfa)</w:t>
-      </w:r>
-    </w:p>
-    <w:p>
-      <w:pPr>
-        <w:pStyle w:val="Code"/>
-      </w:pPr>
-    </w:p>
-    <w:p>
-      <w:pPr>
-        <w:pStyle w:val="Code"/>
-      </w:pPr>
-      <w:r>
-        <w:t>def ffa(c, weights):</w:t>
-      </w:r>
-    </w:p>
-    <w:p>
-      <w:pPr>
-        <w:pStyle w:val="Code"/>
-      </w:pPr>
-      <w:r>
-        <w:tab/>
-        <w:t>""" First Fit Algorithm """</w:t>
-      </w:r>
-    </w:p>
-    <w:p>
-      <w:pPr>
-        <w:pStyle w:val="Code"/>
-      </w:pPr>
-      <w:r>
-        <w:tab/>
-        <w:t>containers = Containers(c, weights)</w:t>
-      </w:r>
-    </w:p>
-    <w:p>
-      <w:pPr>
-        <w:pStyle w:val="Code"/>
-      </w:pPr>
-      <w:r>
-        <w:tab/>
-        <w:t>o = 0</w:t>
-      </w:r>
-    </w:p>
-    <w:p>
-      <w:pPr>
-        <w:pStyle w:val="Code"/>
-      </w:pPr>
-    </w:p>
-    <w:p>
-      <w:pPr>
-        <w:pStyle w:val="Code"/>
-      </w:pPr>
-      <w:r>
-        <w:tab/>
-        <w:t>for i, weight in enumerate(weights):</w:t>
-      </w:r>
-    </w:p>
-    <w:p>
-      <w:pPr>
-        <w:pStyle w:val="Code"/>
-      </w:pPr>
-      <w:r>
-        <w:tab/>
-      </w:r>
-      <w:r>
-        <w:tab/>
-        <w:t>o += 1</w:t>
-      </w:r>
-    </w:p>
-    <w:p>
-      <w:pPr>
-        <w:pStyle w:val="Code"/>
-      </w:pPr>
-      <w:r>
-        <w:tab/>
-      </w:r>
-      <w:r>
-        <w:tab/>
-        <w:t>if (not containers.last.add_if_can_fit(i, weight)):</w:t>
-      </w:r>
-    </w:p>
-    <w:p>
-      <w:pPr>
-        <w:pStyle w:val="Code"/>
-      </w:pPr>
-      <w:r>
-        <w:tab/>
-      </w:r>
-      <w:r>
-        <w:tab/>
-      </w:r>
-      <w:r>
-        <w:tab/>
-        <w:t>containers_queue = deque(containers)</w:t>
-      </w:r>
-    </w:p>
-    <w:p>
-      <w:pPr>
-        <w:pStyle w:val="Code"/>
-      </w:pPr>
-      <w:r>
-        <w:tab/>
-      </w:r>
-      <w:r>
-        <w:tab/>
-      </w:r>
-      <w:r>
-        <w:tab/>
-        <w:t>while containers_queue:</w:t>
-      </w:r>
-    </w:p>
-    <w:p>
-      <w:pPr>
-        <w:pStyle w:val="Code"/>
-      </w:pPr>
-      <w:r>
-        <w:tab/>
-      </w:r>
-      <w:r>
-        <w:tab/>
-      </w:r>
-      <w:r>
-        <w:tab/>
-      </w:r>
-      <w:r>
-        <w:tab/>
-        <w:t>potential_conatiner = containers_queue.popleft()</w:t>
-      </w:r>
-    </w:p>
-    <w:p>
-      <w:pPr>
-        <w:pStyle w:val="Code"/>
-      </w:pPr>
-      <w:r>
-        <w:tab/>
-      </w:r>
-      <w:r>
-        <w:tab/>
-      </w:r>
-      <w:r>
-        <w:tab/>
-      </w:r>
-      <w:r>
-        <w:tab/>
-        <w:t>o += 1</w:t>
-      </w:r>
-    </w:p>
-    <w:p>
-      <w:pPr>
-        <w:pStyle w:val="Code"/>
-      </w:pPr>
-      <w:r>
-        <w:tab/>
-      </w:r>
-      <w:r>
-        <w:tab/>
-      </w:r>
-      <w:r>
-        <w:tab/>
-      </w:r>
-      <w:r>
-        <w:tab/>
-        <w:t>if (potential_conatiner.add_if_can_fit(i, weight)):</w:t>
-      </w:r>
-    </w:p>
-    <w:p>
-      <w:pPr>
-        <w:pStyle w:val="Code"/>
-      </w:pPr>
-      <w:r>
-        <w:tab/>
-      </w:r>
-      <w:r>
-        <w:tab/>
-      </w:r>
-      <w:r>
-        <w:tab/>
-      </w:r>
-      <w:r>
-        <w:tab/>
-      </w:r>
-      <w:r>
-        <w:tab/>
-        <w:t>break</w:t>
-      </w:r>
-    </w:p>
-    <w:p>
-      <w:pPr>
-        <w:pStyle w:val="Code"/>
-      </w:pPr>
-      <w:r>
-        <w:tab/>
-      </w:r>
-      <w:r>
-        <w:tab/>
-      </w:r>
-      <w:r>
-        <w:tab/>
-        <w:t>else:</w:t>
-      </w:r>
-      <w:r>
-        <w:tab/>
-      </w:r>
-      <w:r>
-        <w:tab/>
-      </w:r>
-      <w:r>
-        <w:tab/>
-      </w:r>
-      <w:r>
-        <w:tab/>
-      </w:r>
-    </w:p>
-    <w:p>
-      <w:pPr>
-        <w:pStyle w:val="Code"/>
-      </w:pPr>
-      <w:r>
-        <w:tab/>
-      </w:r>
-      <w:r>
-        <w:tab/>
-      </w:r>
-      <w:r>
-        <w:tab/>
-      </w:r>
-      <w:r>
-        <w:tab/>
-        <w:t>containers.append_empty()</w:t>
-      </w:r>
-    </w:p>
-    <w:p>
-      <w:pPr>
-        <w:pStyle w:val="Code"/>
-      </w:pPr>
-      <w:r>
-        <w:tab/>
-      </w:r>
-      <w:r>
-        <w:tab/>
-      </w:r>
-      <w:r>
-        <w:tab/>
-      </w:r>
-      <w:r>
-        <w:tab/>
-        <w:t>containers.last.add(i, weight)</w:t>
-      </w:r>
-    </w:p>
-    <w:p>
-      <w:pPr>
-        <w:pStyle w:val="Code"/>
-      </w:pPr>
-    </w:p>
-    <w:p>
-      <w:pPr>
-        <w:pStyle w:val="Code"/>
-      </w:pPr>
-      <w:r>
-        <w:tab/>
-        <w:t>return (containers, o)</w:t>
-      </w:r>
-    </w:p>
-    <w:p>
-      <w:pPr>
-        <w:pStyle w:val="Code"/>
-      </w:pPr>
-    </w:p>
-    <w:p>
-      <w:pPr>
-        <w:pStyle w:val="Code"/>
-      </w:pPr>
-      <w:r>
-        <w:t>def ffa_sorted(c, weights):</w:t>
-      </w:r>
-    </w:p>
-    <w:p>
-      <w:pPr>
-        <w:pStyle w:val="Code"/>
-      </w:pPr>
-      <w:r>
-        <w:tab/>
-        <w:t>return _sorted_transformer(c, weights, ffa)</w:t>
-      </w:r>
-    </w:p>
-    <w:p>
-      <w:pPr>
-        <w:pStyle w:val="Code"/>
-      </w:pPr>
-    </w:p>
-    <w:p>
-      <w:pPr>
-        <w:pStyle w:val="Code"/>
-      </w:pPr>
-      <w:r>
-        <w:t>def wfa(c, weights):</w:t>
-      </w:r>
-    </w:p>
-    <w:p>
-      <w:pPr>
-        <w:pStyle w:val="Code"/>
-      </w:pPr>
-      <w:r>
-        <w:tab/>
-        <w:t>""" Worst Fit Algorithm """</w:t>
-      </w:r>
-    </w:p>
-    <w:p>
-      <w:pPr>
-        <w:pStyle w:val="Code"/>
-      </w:pPr>
-      <w:r>
-        <w:tab/>
-        <w:t>containers = Containers(c, weights)</w:t>
-      </w:r>
-    </w:p>
-    <w:p>
-      <w:pPr>
-        <w:pStyle w:val="Code"/>
-      </w:pPr>
-      <w:r>
-        <w:tab/>
-        <w:t>o = 0</w:t>
-      </w:r>
-    </w:p>
-    <w:p>
-      <w:pPr>
-        <w:pStyle w:val="Code"/>
-      </w:pPr>
-      <w:r>
-        <w:tab/>
-      </w:r>
-    </w:p>
-    <w:p>
-      <w:pPr>
-        <w:pStyle w:val="Code"/>
-      </w:pPr>
-      <w:r>
-        <w:tab/>
-        <w:t>for i, weight in enumerate(weights):</w:t>
-      </w:r>
-    </w:p>
-    <w:p>
-      <w:pPr>
-        <w:pStyle w:val="Code"/>
-      </w:pPr>
-      <w:r>
-        <w:tab/>
-      </w:r>
-      <w:r>
-        <w:tab/>
-        <w:t>o += 1</w:t>
-      </w:r>
-    </w:p>
-    <w:p>
-      <w:pPr>
-        <w:pStyle w:val="Code"/>
-      </w:pPr>
-      <w:r>
-        <w:tab/>
-      </w:r>
-      <w:r>
-        <w:tab/>
-        <w:t>if (not containers.last.add_if_can_fit(i, weight)):</w:t>
-      </w:r>
-    </w:p>
-    <w:p>
-      <w:pPr>
-        <w:pStyle w:val="Code"/>
-      </w:pPr>
-      <w:r>
-        <w:tab/>
-      </w:r>
-      <w:r>
-        <w:tab/>
-      </w:r>
-      <w:r>
-        <w:tab/>
-        <w:t>o += _sort_complexity(containers)</w:t>
-      </w:r>
-    </w:p>
-    <w:p>
-      <w:pPr>
-        <w:pStyle w:val="Code"/>
-      </w:pPr>
-      <w:r>
-        <w:tab/>
-      </w:r>
-      <w:r>
-        <w:tab/>
-      </w:r>
-      <w:r>
-        <w:tab/>
-        <w:t>filled_containers = sorted(containers, Container.compare_by_filled)</w:t>
-      </w:r>
-    </w:p>
-    <w:p>
-      <w:pPr>
-        <w:pStyle w:val="Code"/>
-      </w:pPr>
-      <w:r>
-        <w:tab/>
-      </w:r>
-      <w:r>
-        <w:tab/>
-      </w:r>
-      <w:r>
-        <w:tab/>
-      </w:r>
-    </w:p>
-    <w:p>
-      <w:pPr>
-        <w:pStyle w:val="Code"/>
-      </w:pPr>
-      <w:r>
-        <w:tab/>
-      </w:r>
-      <w:r>
-        <w:tab/>
-      </w:r>
-      <w:r>
-        <w:tab/>
-        <w:t>potential_conatiner = filled_containers[0]</w:t>
-      </w:r>
-    </w:p>
-    <w:p>
-      <w:pPr>
-        <w:pStyle w:val="Code"/>
-      </w:pPr>
-      <w:r>
-        <w:tab/>
-      </w:r>
-      <w:r>
-        <w:tab/>
-      </w:r>
-      <w:r>
-        <w:tab/>
-        <w:t>o += 1</w:t>
-      </w:r>
-    </w:p>
-    <w:p>
-      <w:pPr>
-        <w:pStyle w:val="Code"/>
-      </w:pPr>
-      <w:r>
-        <w:tab/>
-      </w:r>
-      <w:r>
-        <w:tab/>
-      </w:r>
-      <w:r>
-        <w:tab/>
-        <w:t>if (not potential_conatiner.add_if_can_fit(i, weight)):</w:t>
-      </w:r>
-    </w:p>
-    <w:p>
-      <w:pPr>
-        <w:pStyle w:val="Code"/>
-      </w:pPr>
-      <w:r>
-        <w:tab/>
-      </w:r>
-      <w:r>
-        <w:tab/>
-      </w:r>
-      <w:r>
-        <w:tab/>
-      </w:r>
-      <w:r>
-        <w:tab/>
-        <w:t>containers.append_empty()</w:t>
-      </w:r>
-    </w:p>
-    <w:p>
-      <w:pPr>
-        <w:pStyle w:val="Code"/>
-      </w:pPr>
-      <w:r>
-        <w:tab/>
-      </w:r>
-      <w:r>
-        <w:tab/>
-      </w:r>
-      <w:r>
-        <w:tab/>
-      </w:r>
-      <w:r>
-        <w:tab/>
-        <w:t>containers.last.add(i, weight)</w:t>
-      </w:r>
-    </w:p>
-    <w:p>
-      <w:pPr>
-        <w:pStyle w:val="Code"/>
-      </w:pPr>
-    </w:p>
-    <w:p>
-      <w:pPr>
-        <w:pStyle w:val="Code"/>
-      </w:pPr>
-      <w:r>
-        <w:tab/>
-        <w:t>return (containers, o)</w:t>
-      </w:r>
-    </w:p>
-    <w:p>
-      <w:pPr>
-        <w:pStyle w:val="Code"/>
-      </w:pPr>
-    </w:p>
-    <w:p>
-      <w:pPr>
-        <w:pStyle w:val="Code"/>
-      </w:pPr>
-      <w:r>
-        <w:t>def wfa_sorted(c, weights):</w:t>
-      </w:r>
-    </w:p>
-    <w:p>
-      <w:pPr>
-        <w:pStyle w:val="Code"/>
-      </w:pPr>
-      <w:r>
-        <w:tab/>
-        <w:t>return _sorted_transformer(c, weights, wfa)</w:t>
-      </w:r>
-    </w:p>
-    <w:p>
-      <w:pPr>
-        <w:pStyle w:val="Code"/>
-      </w:pPr>
-    </w:p>
-    <w:p>
-      <w:pPr>
-        <w:pStyle w:val="Code"/>
-      </w:pPr>
-      <w:r>
-        <w:t>def bfa(c, weights):</w:t>
-      </w:r>
-    </w:p>
-    <w:p>
-      <w:pPr>
-        <w:pStyle w:val="Code"/>
-      </w:pPr>
-      <w:r>
-        <w:tab/>
-        <w:t>""" Best Fit Algorithm """</w:t>
-      </w:r>
-    </w:p>
-    <w:p>
-      <w:pPr>
-        <w:pStyle w:val="Code"/>
-      </w:pPr>
-      <w:r>
-        <w:tab/>
-        <w:t>containers = Containers(c, weights)</w:t>
-      </w:r>
-    </w:p>
-    <w:p>
-      <w:pPr>
-        <w:pStyle w:val="Code"/>
-      </w:pPr>
-      <w:r>
-        <w:tab/>
-        <w:t>o = 0</w:t>
-      </w:r>
-    </w:p>
-    <w:p>
-      <w:pPr>
-        <w:pStyle w:val="Code"/>
-      </w:pPr>
-    </w:p>
-    <w:p>
-      <w:pPr>
-        <w:pStyle w:val="Code"/>
-      </w:pPr>
-      <w:r>
-        <w:tab/>
-        <w:t>for i, weight in enumerate(weights):</w:t>
-      </w:r>
-    </w:p>
-    <w:p>
-      <w:pPr>
-        <w:pStyle w:val="Code"/>
-      </w:pPr>
-      <w:r>
-        <w:tab/>
-      </w:r>
-      <w:r>
-        <w:tab/>
-        <w:t>o += 1</w:t>
-      </w:r>
-    </w:p>
-    <w:p>
-      <w:pPr>
-        <w:pStyle w:val="Code"/>
-      </w:pPr>
-      <w:r>
-        <w:tab/>
-      </w:r>
-      <w:r>
-        <w:tab/>
-        <w:t>if (not containers.last.add_if_can_fit(i, weight)):</w:t>
-      </w:r>
-    </w:p>
-    <w:p>
-      <w:pPr>
-        <w:pStyle w:val="Code"/>
-      </w:pPr>
-      <w:r>
-        <w:tab/>
-      </w:r>
-      <w:r>
-        <w:tab/>
-      </w:r>
-      <w:r>
-        <w:tab/>
-        <w:t>o += _sort_complexity(containers)</w:t>
-      </w:r>
-    </w:p>
-    <w:p>
-      <w:pPr>
-        <w:pStyle w:val="Code"/>
-      </w:pPr>
-      <w:r>
-        <w:tab/>
-      </w:r>
-      <w:r>
-        <w:tab/>
-      </w:r>
-      <w:r>
-        <w:tab/>
-        <w:t>filled_containers = sorted(containers, Container.compare_by_filled)</w:t>
-      </w:r>
-    </w:p>
-    <w:p>
-      <w:pPr>
-        <w:pStyle w:val="Code"/>
-      </w:pPr>
-      <w:r>
-        <w:lastRenderedPageBreak/>
-        <w:tab/>
-      </w:r>
-      <w:r>
-        <w:tab/>
-      </w:r>
-      <w:r>
-        <w:tab/>
-      </w:r>
-    </w:p>
-    <w:p>
-      <w:pPr>
-        <w:pStyle w:val="Code"/>
-      </w:pPr>
-      <w:r>
-        <w:tab/>
-      </w:r>
-      <w:r>
-        <w:tab/>
-      </w:r>
-      <w:r>
-        <w:tab/>
-        <w:t>filled_containers_queue = deque(filled_containers)</w:t>
-      </w:r>
-    </w:p>
-    <w:p>
-      <w:pPr>
-        <w:pStyle w:val="Code"/>
-      </w:pPr>
-      <w:r>
-        <w:tab/>
-      </w:r>
-      <w:r>
-        <w:tab/>
-      </w:r>
-      <w:r>
-        <w:tab/>
-        <w:t>while filled_containers_queue:</w:t>
-      </w:r>
-    </w:p>
-    <w:p>
-      <w:pPr>
-        <w:pStyle w:val="Code"/>
-      </w:pPr>
-      <w:r>
-        <w:tab/>
-      </w:r>
-      <w:r>
-        <w:tab/>
-      </w:r>
-      <w:r>
-        <w:tab/>
-      </w:r>
-      <w:r>
-        <w:tab/>
-        <w:t>potential_conatiner = filled_containers_queue.pop()</w:t>
-      </w:r>
-    </w:p>
-    <w:p>
-      <w:pPr>
-        <w:pStyle w:val="Code"/>
-      </w:pPr>
-      <w:r>
-        <w:tab/>
-      </w:r>
-      <w:r>
-        <w:tab/>
-      </w:r>
-      <w:r>
-        <w:tab/>
-      </w:r>
-      <w:r>
-        <w:tab/>
-        <w:t>o += 1</w:t>
-      </w:r>
-    </w:p>
-    <w:p>
-      <w:pPr>
-        <w:pStyle w:val="Code"/>
-      </w:pPr>
-      <w:r>
-        <w:tab/>
-      </w:r>
-      <w:r>
-        <w:tab/>
-      </w:r>
-      <w:r>
-        <w:tab/>
-      </w:r>
-      <w:r>
-        <w:tab/>
-        <w:t>if (potential_conatiner.add_if_can_fit(i, weight)):</w:t>
-      </w:r>
-      <w:r>
-        <w:tab/>
-      </w:r>
-      <w:r>
-        <w:tab/>
-      </w:r>
-      <w:r>
-        <w:tab/>
-      </w:r>
-      <w:r>
-        <w:tab/>
-      </w:r>
-      <w:r>
-        <w:tab/>
-      </w:r>
-    </w:p>
-    <w:p>
-      <w:pPr>
-        <w:pStyle w:val="Code"/>
-      </w:pPr>
-      <w:r>
-        <w:tab/>
-      </w:r>
-      <w:r>
-        <w:tab/>
-      </w:r>
-      <w:r>
-        <w:tab/>
-      </w:r>
-      <w:r>
-        <w:tab/>
-      </w:r>
-      <w:r>
-        <w:tab/>
-        <w:t>break</w:t>
-      </w:r>
-      <w:r>
-        <w:tab/>
-      </w:r>
-      <w:r>
-        <w:tab/>
-      </w:r>
-      <w:r>
-        <w:tab/>
-      </w:r>
-      <w:r>
-        <w:tab/>
-      </w:r>
-    </w:p>
-    <w:p>
-      <w:pPr>
-        <w:pStyle w:val="Code"/>
-      </w:pPr>
-      <w:r>
-        <w:tab/>
-      </w:r>
-      <w:r>
-        <w:tab/>
-      </w:r>
-      <w:r>
-        <w:tab/>
-        <w:t>else:</w:t>
-      </w:r>
-      <w:r>
-        <w:tab/>
-      </w:r>
-      <w:r>
-        <w:tab/>
-      </w:r>
-      <w:r>
-        <w:tab/>
-      </w:r>
-      <w:r>
-        <w:tab/>
-      </w:r>
-    </w:p>
-    <w:p>
-      <w:pPr>
-        <w:pStyle w:val="Code"/>
-      </w:pPr>
-      <w:r>
-        <w:tab/>
-      </w:r>
-      <w:r>
-        <w:tab/>
-      </w:r>
-      <w:r>
-        <w:tab/>
-      </w:r>
-      <w:r>
-        <w:tab/>
-        <w:t>containers.append_empty()</w:t>
-      </w:r>
-    </w:p>
-    <w:p>
-      <w:pPr>
-        <w:pStyle w:val="Code"/>
-      </w:pPr>
-      <w:r>
-        <w:tab/>
-      </w:r>
-      <w:r>
-        <w:tab/>
-      </w:r>
-      <w:r>
-        <w:tab/>
-      </w:r>
-      <w:r>
-        <w:tab/>
-        <w:t>containers.last.add(i, weight)</w:t>
-      </w:r>
-    </w:p>
-    <w:p>
-      <w:pPr>
-        <w:pStyle w:val="Code"/>
-      </w:pPr>
-    </w:p>
-    <w:p>
-      <w:pPr>
-        <w:pStyle w:val="Code"/>
-      </w:pPr>
-      <w:r>
-        <w:tab/>
-        <w:t>return (containers, o)</w:t>
-      </w:r>
-    </w:p>
-    <w:p>
-      <w:pPr>
-        <w:pStyle w:val="Code"/>
-      </w:pPr>
-    </w:p>
-    <w:p>
-      <w:pPr>
-        <w:pStyle w:val="Code"/>
-      </w:pPr>
-      <w:r>
-        <w:t>def bfa_sorted(c, weights):</w:t>
-      </w:r>
-    </w:p>
-    <w:p>
-      <w:pPr>
-        <w:pStyle w:val="Code"/>
-      </w:pPr>
-      <w:r>
-        <w:tab/>
-        <w:t>return _sorted_transformer(c, weights, bfa)</w:t>
-      </w:r>
-    </w:p>
-    <w:p>
-      <w:pPr>
-        <w:pStyle w:val="Code"/>
-      </w:pPr>
-    </w:p>
-    <w:p>
-      <w:pPr>
-        <w:pStyle w:val="Code"/>
-      </w:pPr>
-    </w:p>
-    <w:p>
-      <w:pPr>
-        <w:pStyle w:val="Code"/>
-      </w:pPr>
-      <w:r>
-        <w:t>def min_analitical(c, weights):</w:t>
-      </w:r>
-    </w:p>
-    <w:p>
-      <w:pPr>
-        <w:pStyle w:val="Code"/>
-      </w:pPr>
-      <w:r>
-        <w:tab/>
-        <w:t>return sum(weights)/c</w:t>
-      </w:r>
-    </w:p>
-    <w:p>
-      <w:pPr>
-        <w:spacing w:before="0" w:after="0" w:line="240" w:lineRule="auto"/>
-        <w:ind w:firstLine="0"/>
-        <w:rPr>
-          <w:rFonts w:ascii="Courier New" w:eastAsia="Times New Roman" w:hAnsi="Courier New" w:cs="Courier New"/>
-          <w:kern w:val="0"/>
-          <w:sz w:val="20"/>
-          <w:szCs w:val="20"/>
-          <w14:ligatures w14:val="none"/>
-        </w:rPr>
-      </w:pPr>
-    </w:p>
-    <w:p>
-      <w:pPr>
-        <w:tabs>
-          <w:tab w:val="left" w:pos="916"/>
-          <w:tab w:val="left" w:pos="1832"/>
-          <w:tab w:val="left" w:pos="2748"/>
-          <w:tab w:val="left" w:pos="3664"/>
-          <w:tab w:val="left" w:pos="4580"/>
-          <w:tab w:val="left" w:pos="5496"/>
-          <w:tab w:val="left" w:pos="6412"/>
-          <w:tab w:val="left" w:pos="7328"/>
-          <w:tab w:val="left" w:pos="8244"/>
-          <w:tab w:val="left" w:pos="9160"/>
-          <w:tab w:val="left" w:pos="10076"/>
-          <w:tab w:val="left" w:pos="10992"/>
-          <w:tab w:val="left" w:pos="11908"/>
-          <w:tab w:val="left" w:pos="12824"/>
-          <w:tab w:val="left" w:pos="13740"/>
-          <w:tab w:val="left" w:pos="14656"/>
-        </w:tabs>
-        <w:spacing w:before="0" w:after="0" w:line="240" w:lineRule="auto"/>
-        <w:ind w:firstLine="0"/>
-        <w:rPr>
-          <w:rFonts w:ascii="Courier New" w:eastAsia="Times New Roman" w:hAnsi="Courier New" w:cs="Courier New"/>
-          <w:kern w:val="0"/>
-          <w:sz w:val="20"/>
-          <w:szCs w:val="20"/>
-          <w:lang w:val="en-US"/>
-          <w14:ligatures w14:val="none"/>
-        </w:rPr>
-      </w:pPr>
-    </w:p>
-    <w:p>
-      <w:pPr>
-        <w:pStyle w:val="Heading2"/>
-        <w:rPr>
-          <w:rFonts w:asciiTheme="minorHAnsi" w:eastAsia="Times New Roman" w:hAnsiTheme="minorHAnsi"/>
-        </w:rPr>
-      </w:pPr>
-      <w:r>
-        <w:rPr>
-          <w:rFonts w:eastAsia="Times New Roman"/>
-          <w:lang w:val="en-US"/>
-        </w:rPr>
-        <w:t>Результат</w:t>
-      </w:r>
-    </w:p>
-    <w:p>
-      <w:pPr>
-        <w:spacing w:before="0" w:after="0" w:line="300" w:lineRule="atLeast"/>
-        <w:ind w:firstLine="0"/>
-        <w:rPr>
-          <w:rFonts w:eastAsia="Times New Roman" w:cs="Times New Roman"/>
-          <w:color w:val="000000"/>
-          <w:kern w:val="0"/>
-          <w:sz w:val="21"/>
-          <w:szCs w:val="21"/>
-          <w:lang w:val="en-US"/>
-          <w14:ligatures w14:val="none"/>
-        </w:rPr>
-      </w:pPr>
-      <w:r>
-        <w:rPr>
-          <w:rFonts w:eastAsia="Times New Roman" w:cs="Times New Roman"/>
-          <w:color w:val="000000"/>
-          <w:kern w:val="0"/>
-          <w:sz w:val="21"/>
-          <w:szCs w:val="21"/>
-          <w14:ligatures w14:val="none"/>
-        </w:rPr>
-        <w:t xml:space="preserve">Див </w:t>
-      </w:r>
-      <w:r>
-        <w:rPr>
-          <w:rFonts w:eastAsia="Times New Roman" w:cs="Times New Roman"/>
-          <w:color w:val="000000"/>
-          <w:kern w:val="0"/>
-          <w:sz w:val="21"/>
-          <w:szCs w:val="21"/>
-          <w:lang w:val="en-US"/>
-          <w14:ligatures w14:val="none"/>
-        </w:rPr>
-        <w:t>l2_2.html</w:t>
-      </w:r>
-    </w:p>
-    <w:p>
-      <w:pPr>
-        <w:autoSpaceDE w:val="0"/>
-        <w:autoSpaceDN w:val="0"/>
-        <w:adjustRightInd w:val="0"/>
-        <w:spacing w:before="0" w:after="0" w:line="240" w:lineRule="auto"/>
-        <w:ind w:firstLine="0"/>
-        <w:rPr>
-          <w:rFonts w:ascii="Consolas" w:hAnsi="Consolas" w:cs="Consolas"/>
-          <w:kern w:val="0"/>
-          <w:szCs w:val="24"/>
-        </w:rPr>
-      </w:pPr>
-    </w:p>
-    <w:p>
-      <w:pPr>
-        <w:pStyle w:val="Heading2"/>
-      </w:pPr>
-      <w:r>
-        <w:t>Висновки</w:t>
-      </w:r>
-    </w:p>
-    <w:p>
-      <w:r>
-        <w:t>Ознайомився</w:t>
-      </w:r>
-      <w:r>
-        <w:t xml:space="preserve"> з методами прийняття рішень в умовах повної інформації на прикладі задачі про упак</w:t>
-      </w:r>
-      <w:r>
-        <w:t>ування в контейнери та дослідив</w:t>
-      </w:r>
       <w:bookmarkStart w:id="3" w:name="_GoBack"/>
       <w:bookmarkEnd w:id="3"/>
-      <w:r>
-        <w:t xml:space="preserve"> особливості їх використання</w:t>
-      </w:r>
-      <w:r>
-        <w:t xml:space="preserve">. </w:t>
-      </w:r>
     </w:p>
     <w:sectPr>
       <w:headerReference w:type="default" r:id="rId8"/>
@@ -5917,7 +4004,7 @@
             <w:noProof/>
             <w:szCs w:val="24"/>
           </w:rPr>
-          <w:t>6</w:t>
+          <w:t>3</w:t>
         </w:r>
         <w:r>
           <w:rPr>
@@ -9674,6 +7761,7 @@
     <w:rsid w:val="00A60181"/>
     <w:rsid w:val="00AD2390"/>
     <w:rsid w:val="00AE4720"/>
+    <w:rsid w:val="00B25BB0"/>
     <w:rsid w:val="00B33D78"/>
     <w:rsid w:val="00B40D30"/>
     <w:rsid w:val="00C07B26"/>
@@ -10422,7 +8510,7 @@
 </file>
 
 <file path=customXml/itemProps1.xml><?xml version="1.0" encoding="utf-8"?>
-<ds:datastoreItem xmlns:ds="http://schemas.openxmlformats.org/officeDocument/2006/customXml" ds:itemID="{7E4D5DA1-8CCC-4670-B079-2B81EB5C04F5}">
+<ds:datastoreItem xmlns:ds="http://schemas.openxmlformats.org/officeDocument/2006/customXml" ds:itemID="{2BA88820-FDBC-40FA-93CE-AE11A87237ED}">
   <ds:schemaRefs>
     <ds:schemaRef ds:uri="http://schemas.openxmlformats.org/officeDocument/2006/bibliography"/>
   </ds:schemaRefs>

</xml_diff>